<commit_message>
Minor changes to report
</commit_message>
<xml_diff>
--- a/PLOG_TP1_RI_Eigenstate_1.docx
+++ b/PLOG_TP1_RI_Eigenstate_1.docx
@@ -1071,15 +1071,7 @@
                                 <w:i/>
                                 <w:sz w:val="10"/>
                               </w:rPr>
-                              <w:t>Pino</w:t>
-                            </w:r>
-                            <w:r>
-                              <w:rPr>
-                                <w:rFonts w:ascii="Times New Roman" w:hAnsi="Times New Roman" w:cs="Times New Roman"/>
-                                <w:i/>
-                                <w:sz w:val="10"/>
-                              </w:rPr>
-                              <w:t xml:space="preserve"> dos movimentos possíveis</w:t>
+                              <w:t>Pino dos movimentos possíveis</w:t>
                             </w:r>
                           </w:p>
                         </w:txbxContent>
@@ -1118,15 +1110,7 @@
                           <w:i/>
                           <w:sz w:val="10"/>
                         </w:rPr>
-                        <w:t>Pino</w:t>
-                      </w:r>
-                      <w:r>
-                        <w:rPr>
-                          <w:rFonts w:ascii="Times New Roman" w:hAnsi="Times New Roman" w:cs="Times New Roman"/>
-                          <w:i/>
-                          <w:sz w:val="10"/>
-                        </w:rPr>
-                        <w:t xml:space="preserve"> dos movimentos possíveis</w:t>
+                        <w:t>Pino dos movimentos possíveis</w:t>
                       </w:r>
                     </w:p>
                   </w:txbxContent>
@@ -1356,7 +1340,7 @@
           <w:rFonts w:ascii="Times New Roman" w:hAnsi="Times New Roman" w:cs="Times New Roman"/>
           <w:sz w:val="24"/>
         </w:rPr>
-        <w:t>Cada peça começa com dois pinos, o pino no centro representa a posição no tabuleiro e um pino adicional permitindo a peça ser movida um espaço para a frente. (ver - figura 1)</w:t>
+        <w:t>Cada peça começa com dois pinos, o pino no centro representa a posição no tabuleiro e um pino adicional permitindo a peça ser movida um espaço para a frente. (figura 1)</w:t>
       </w:r>
     </w:p>
     <w:p>
@@ -1428,14 +1412,36 @@
                             <w:r>
                               <w:t xml:space="preserve">Figura </w:t>
                             </w:r>
-                            <w:fldSimple w:instr=" SEQ Figura \* ARABIC ">
-                              <w:r>
-                                <w:rPr>
-                                  <w:noProof/>
-                                </w:rPr>
-                                <w:t>1</w:t>
-                              </w:r>
-                            </w:fldSimple>
+                            <w:r>
+                              <w:rPr>
+                                <w:noProof/>
+                              </w:rPr>
+                              <w:fldChar w:fldCharType="begin"/>
+                            </w:r>
+                            <w:r>
+                              <w:rPr>
+                                <w:noProof/>
+                              </w:rPr>
+                              <w:instrText xml:space="preserve"> SEQ Figura \* ARABIC </w:instrText>
+                            </w:r>
+                            <w:r>
+                              <w:rPr>
+                                <w:noProof/>
+                              </w:rPr>
+                              <w:fldChar w:fldCharType="separate"/>
+                            </w:r>
+                            <w:r>
+                              <w:rPr>
+                                <w:noProof/>
+                              </w:rPr>
+                              <w:t>1</w:t>
+                            </w:r>
+                            <w:r>
+                              <w:rPr>
+                                <w:noProof/>
+                              </w:rPr>
+                              <w:fldChar w:fldCharType="end"/>
+                            </w:r>
                           </w:p>
                         </w:txbxContent>
                       </wps:txbx>
@@ -1474,14 +1480,36 @@
                       <w:r>
                         <w:t xml:space="preserve">Figura </w:t>
                       </w:r>
-                      <w:fldSimple w:instr=" SEQ Figura \* ARABIC ">
-                        <w:r>
-                          <w:rPr>
-                            <w:noProof/>
-                          </w:rPr>
-                          <w:t>1</w:t>
-                        </w:r>
-                      </w:fldSimple>
+                      <w:r>
+                        <w:rPr>
+                          <w:noProof/>
+                        </w:rPr>
+                        <w:fldChar w:fldCharType="begin"/>
+                      </w:r>
+                      <w:r>
+                        <w:rPr>
+                          <w:noProof/>
+                        </w:rPr>
+                        <w:instrText xml:space="preserve"> SEQ Figura \* ARABIC </w:instrText>
+                      </w:r>
+                      <w:r>
+                        <w:rPr>
+                          <w:noProof/>
+                        </w:rPr>
+                        <w:fldChar w:fldCharType="separate"/>
+                      </w:r>
+                      <w:r>
+                        <w:rPr>
+                          <w:noProof/>
+                        </w:rPr>
+                        <w:t>1</w:t>
+                      </w:r>
+                      <w:r>
+                        <w:rPr>
+                          <w:noProof/>
+                        </w:rPr>
+                        <w:fldChar w:fldCharType="end"/>
+                      </w:r>
                     </w:p>
                   </w:txbxContent>
                 </v:textbox>
@@ -1666,7 +1694,28 @@
           <w:rFonts w:ascii="Times New Roman" w:hAnsi="Times New Roman" w:cs="Times New Roman"/>
           <w:sz w:val="24"/>
         </w:rPr>
-        <w:t xml:space="preserve">Como por exemplo (ver – figura 2), o jogador com as peças pretas, na sua jogada moveu a peça </w:t>
+        <w:t>Por</w:t>
+      </w:r>
+      <w:r>
+        <w:rPr>
+          <w:rFonts w:ascii="Times New Roman" w:hAnsi="Times New Roman" w:cs="Times New Roman"/>
+          <w:sz w:val="24"/>
+        </w:rPr>
+        <w:t xml:space="preserve"> exemplo (figura 2), o jogador com as peças pretas, na sua jogada</w:t>
+      </w:r>
+      <w:r>
+        <w:rPr>
+          <w:rFonts w:ascii="Times New Roman" w:hAnsi="Times New Roman" w:cs="Times New Roman"/>
+          <w:sz w:val="24"/>
+        </w:rPr>
+        <w:t>,</w:t>
+      </w:r>
+      <w:r>
+        <w:rPr>
+          <w:rFonts w:ascii="Times New Roman" w:hAnsi="Times New Roman" w:cs="Times New Roman"/>
+          <w:sz w:val="24"/>
+        </w:rPr>
+        <w:t xml:space="preserve"> moveu a peça </w:t>
       </w:r>
       <w:r>
         <w:rPr>
@@ -1681,7 +1730,35 @@
           <w:rFonts w:ascii="Times New Roman" w:hAnsi="Times New Roman" w:cs="Times New Roman"/>
           <w:sz w:val="24"/>
         </w:rPr>
-        <w:t xml:space="preserve"> para a frente, e de seguida adicionou um pino na peça </w:t>
+        <w:t xml:space="preserve"> para a frente, e</w:t>
+      </w:r>
+      <w:r>
+        <w:rPr>
+          <w:rFonts w:ascii="Times New Roman" w:hAnsi="Times New Roman" w:cs="Times New Roman"/>
+          <w:sz w:val="24"/>
+        </w:rPr>
+        <w:t>,</w:t>
+      </w:r>
+      <w:r>
+        <w:rPr>
+          <w:rFonts w:ascii="Times New Roman" w:hAnsi="Times New Roman" w:cs="Times New Roman"/>
+          <w:sz w:val="24"/>
+        </w:rPr>
+        <w:t xml:space="preserve"> de seguida</w:t>
+      </w:r>
+      <w:r>
+        <w:rPr>
+          <w:rFonts w:ascii="Times New Roman" w:hAnsi="Times New Roman" w:cs="Times New Roman"/>
+          <w:sz w:val="24"/>
+        </w:rPr>
+        <w:t>,</w:t>
+      </w:r>
+      <w:r>
+        <w:rPr>
+          <w:rFonts w:ascii="Times New Roman" w:hAnsi="Times New Roman" w:cs="Times New Roman"/>
+          <w:sz w:val="24"/>
+        </w:rPr>
+        <w:t xml:space="preserve"> adicionou um pino na peça </w:t>
       </w:r>
       <w:r>
         <w:rPr>
@@ -1871,14 +1948,36 @@
                             <w:r>
                               <w:t xml:space="preserve">Figura </w:t>
                             </w:r>
-                            <w:fldSimple w:instr=" SEQ Figura \* ARABIC ">
-                              <w:r>
-                                <w:rPr>
-                                  <w:noProof/>
-                                </w:rPr>
-                                <w:t>2</w:t>
-                              </w:r>
-                            </w:fldSimple>
+                            <w:r>
+                              <w:rPr>
+                                <w:noProof/>
+                              </w:rPr>
+                              <w:fldChar w:fldCharType="begin"/>
+                            </w:r>
+                            <w:r>
+                              <w:rPr>
+                                <w:noProof/>
+                              </w:rPr>
+                              <w:instrText xml:space="preserve"> SEQ Figura \* ARABIC </w:instrText>
+                            </w:r>
+                            <w:r>
+                              <w:rPr>
+                                <w:noProof/>
+                              </w:rPr>
+                              <w:fldChar w:fldCharType="separate"/>
+                            </w:r>
+                            <w:r>
+                              <w:rPr>
+                                <w:noProof/>
+                              </w:rPr>
+                              <w:t>2</w:t>
+                            </w:r>
+                            <w:r>
+                              <w:rPr>
+                                <w:noProof/>
+                              </w:rPr>
+                              <w:fldChar w:fldCharType="end"/>
+                            </w:r>
                           </w:p>
                         </w:txbxContent>
                       </wps:txbx>
@@ -1912,14 +2011,36 @@
                       <w:r>
                         <w:t xml:space="preserve">Figura </w:t>
                       </w:r>
-                      <w:fldSimple w:instr=" SEQ Figura \* ARABIC ">
-                        <w:r>
-                          <w:rPr>
-                            <w:noProof/>
-                          </w:rPr>
-                          <w:t>2</w:t>
-                        </w:r>
-                      </w:fldSimple>
+                      <w:r>
+                        <w:rPr>
+                          <w:noProof/>
+                        </w:rPr>
+                        <w:fldChar w:fldCharType="begin"/>
+                      </w:r>
+                      <w:r>
+                        <w:rPr>
+                          <w:noProof/>
+                        </w:rPr>
+                        <w:instrText xml:space="preserve"> SEQ Figura \* ARABIC </w:instrText>
+                      </w:r>
+                      <w:r>
+                        <w:rPr>
+                          <w:noProof/>
+                        </w:rPr>
+                        <w:fldChar w:fldCharType="separate"/>
+                      </w:r>
+                      <w:r>
+                        <w:rPr>
+                          <w:noProof/>
+                        </w:rPr>
+                        <w:t>2</w:t>
+                      </w:r>
+                      <w:r>
+                        <w:rPr>
+                          <w:noProof/>
+                        </w:rPr>
+                        <w:fldChar w:fldCharType="end"/>
+                      </w:r>
                     </w:p>
                   </w:txbxContent>
                 </v:textbox>
@@ -1935,7 +2056,49 @@
           <w:sz w:val="24"/>
         </w:rPr>
         <w:tab/>
-        <w:t>- Os pinos colocados nas peças nunca podem ser removidos, assim cada peça poderá sempre mover para a frente (pelo menos).</w:t>
+        <w:t>- Os pinos colocados nas peças nunca podem ser removidos</w:t>
+      </w:r>
+      <w:r>
+        <w:rPr>
+          <w:rFonts w:ascii="Times New Roman" w:hAnsi="Times New Roman" w:cs="Times New Roman"/>
+          <w:sz w:val="24"/>
+        </w:rPr>
+        <w:t>. A</w:t>
+      </w:r>
+      <w:r>
+        <w:rPr>
+          <w:rFonts w:ascii="Times New Roman" w:hAnsi="Times New Roman" w:cs="Times New Roman"/>
+          <w:sz w:val="24"/>
+        </w:rPr>
+        <w:t>ssim</w:t>
+      </w:r>
+      <w:r>
+        <w:rPr>
+          <w:rFonts w:ascii="Times New Roman" w:hAnsi="Times New Roman" w:cs="Times New Roman"/>
+          <w:sz w:val="24"/>
+        </w:rPr>
+        <w:t>,</w:t>
+      </w:r>
+      <w:r>
+        <w:rPr>
+          <w:rFonts w:ascii="Times New Roman" w:hAnsi="Times New Roman" w:cs="Times New Roman"/>
+          <w:sz w:val="24"/>
+        </w:rPr>
+        <w:t xml:space="preserve"> cada peça poderá sempre </w:t>
+      </w:r>
+      <w:r>
+        <w:rPr>
+          <w:rFonts w:ascii="Times New Roman" w:hAnsi="Times New Roman" w:cs="Times New Roman"/>
+          <w:sz w:val="24"/>
+        </w:rPr>
+        <w:t>pelo menos ser movida</w:t>
+      </w:r>
+      <w:r>
+        <w:rPr>
+          <w:rFonts w:ascii="Times New Roman" w:hAnsi="Times New Roman" w:cs="Times New Roman"/>
+          <w:sz w:val="24"/>
+        </w:rPr>
+        <w:t xml:space="preserve"> para a frente.</w:t>
       </w:r>
     </w:p>
     <w:p>
@@ -1965,7 +2128,37 @@
           <w:rFonts w:ascii="Times New Roman" w:hAnsi="Times New Roman" w:cs="Times New Roman"/>
           <w:sz w:val="24"/>
         </w:rPr>
-        <w:t>eças podem saltar por cima de outras peças (movimento de 2 para c).</w:t>
+        <w:t xml:space="preserve">eças podem saltar por cima de outras peças (movimento de </w:t>
+      </w:r>
+      <w:r>
+        <w:rPr>
+          <w:rFonts w:ascii="Times New Roman" w:hAnsi="Times New Roman" w:cs="Times New Roman"/>
+          <w:color w:val="FF0000"/>
+          <w:sz w:val="24"/>
+        </w:rPr>
+        <w:t>2</w:t>
+      </w:r>
+      <w:r>
+        <w:rPr>
+          <w:rFonts w:ascii="Times New Roman" w:hAnsi="Times New Roman" w:cs="Times New Roman"/>
+          <w:sz w:val="24"/>
+        </w:rPr>
+        <w:t xml:space="preserve"> para </w:t>
+      </w:r>
+      <w:r>
+        <w:rPr>
+          <w:rFonts w:ascii="Times New Roman" w:hAnsi="Times New Roman" w:cs="Times New Roman"/>
+          <w:color w:val="00B050"/>
+          <w:sz w:val="24"/>
+        </w:rPr>
+        <w:t>c</w:t>
+      </w:r>
+      <w:r>
+        <w:rPr>
+          <w:rFonts w:ascii="Times New Roman" w:hAnsi="Times New Roman" w:cs="Times New Roman"/>
+          <w:sz w:val="24"/>
+        </w:rPr>
+        <w:t>).</w:t>
       </w:r>
     </w:p>
     <w:p>
@@ -2004,7 +2197,14 @@
           <w:rFonts w:ascii="Times New Roman" w:hAnsi="Times New Roman" w:cs="Times New Roman"/>
           <w:sz w:val="24"/>
         </w:rPr>
-        <w:t>- Peças não rodam entre sim mesmas.</w:t>
+        <w:t xml:space="preserve">- Peças não </w:t>
+      </w:r>
+      <w:r>
+        <w:rPr>
+          <w:rFonts w:ascii="Times New Roman" w:hAnsi="Times New Roman" w:cs="Times New Roman"/>
+          <w:sz w:val="24"/>
+        </w:rPr>
+        <w:t>podem ser rodadas.</w:t>
       </w:r>
     </w:p>
     <w:p>
@@ -2037,7 +2237,63 @@
           <w:rFonts w:ascii="Times New Roman" w:hAnsi="Times New Roman" w:cs="Times New Roman"/>
           <w:sz w:val="24"/>
         </w:rPr>
-        <w:t>- Quando uma peça é movida para uma posição onde existe outra peça (do próprio jogador ou do adversário), essa peça é removida do jogo. Não sendo uma boa ideia remover as próprias peças.</w:t>
+        <w:t>- Quando uma peça é movida para uma posição onde existe outra peça (do próprio jogador ou do adversário), essa peça é removida do jogo</w:t>
+      </w:r>
+      <w:r>
+        <w:rPr>
+          <w:rFonts w:ascii="Times New Roman" w:hAnsi="Times New Roman" w:cs="Times New Roman"/>
+          <w:sz w:val="24"/>
+        </w:rPr>
+        <w:t xml:space="preserve"> (n</w:t>
+      </w:r>
+      <w:r>
+        <w:rPr>
+          <w:rFonts w:ascii="Times New Roman" w:hAnsi="Times New Roman" w:cs="Times New Roman"/>
+          <w:sz w:val="24"/>
+        </w:rPr>
+        <w:t>ão sendo</w:t>
+      </w:r>
+      <w:r>
+        <w:rPr>
+          <w:rFonts w:ascii="Times New Roman" w:hAnsi="Times New Roman" w:cs="Times New Roman"/>
+          <w:sz w:val="24"/>
+        </w:rPr>
+        <w:t>,</w:t>
+      </w:r>
+      <w:r>
+        <w:rPr>
+          <w:rFonts w:ascii="Times New Roman" w:hAnsi="Times New Roman" w:cs="Times New Roman"/>
+          <w:sz w:val="24"/>
+        </w:rPr>
+        <w:t xml:space="preserve"> </w:t>
+      </w:r>
+      <w:r>
+        <w:rPr>
+          <w:rFonts w:ascii="Times New Roman" w:hAnsi="Times New Roman" w:cs="Times New Roman"/>
+          <w:sz w:val="24"/>
+        </w:rPr>
+        <w:t xml:space="preserve">obviamente, </w:t>
+      </w:r>
+      <w:r>
+        <w:rPr>
+          <w:rFonts w:ascii="Times New Roman" w:hAnsi="Times New Roman" w:cs="Times New Roman"/>
+          <w:sz w:val="24"/>
+        </w:rPr>
+        <w:t>uma boa ideia remover as próprias peças</w:t>
+      </w:r>
+      <w:r>
+        <w:rPr>
+          <w:rFonts w:ascii="Times New Roman" w:hAnsi="Times New Roman" w:cs="Times New Roman"/>
+          <w:sz w:val="24"/>
+        </w:rPr>
+        <w:t>)</w:t>
+      </w:r>
+      <w:r>
+        <w:rPr>
+          <w:rFonts w:ascii="Times New Roman" w:hAnsi="Times New Roman" w:cs="Times New Roman"/>
+          <w:sz w:val="24"/>
+        </w:rPr>
+        <w:t>.</w:t>
       </w:r>
     </w:p>
     <w:p>
@@ -2072,7 +2328,28 @@
           <w:sz w:val="24"/>
         </w:rPr>
         <w:tab/>
-        <w:t>Os pinos têm de ser colocados nos espaços disponíveis das próprias peças e que ainda estão em jogo. Em cada jogada os dois pinos colocados podem ser em diferentes peças à escolha do jogador.</w:t>
+        <w:t xml:space="preserve">Os pinos têm de ser colocados nos espaços disponíveis das próprias peças que ainda estão em jogo. Em cada jogada os dois pinos podem ser </w:t>
+      </w:r>
+      <w:r>
+        <w:rPr>
+          <w:rFonts w:ascii="Times New Roman" w:hAnsi="Times New Roman" w:cs="Times New Roman"/>
+          <w:sz w:val="24"/>
+        </w:rPr>
+        <w:t xml:space="preserve">colocados </w:t>
+      </w:r>
+      <w:r>
+        <w:rPr>
+          <w:rFonts w:ascii="Times New Roman" w:hAnsi="Times New Roman" w:cs="Times New Roman"/>
+          <w:sz w:val="24"/>
+        </w:rPr>
+        <w:t>em diferentes peças</w:t>
+      </w:r>
+      <w:r>
+        <w:rPr>
+          <w:rFonts w:ascii="Times New Roman" w:hAnsi="Times New Roman" w:cs="Times New Roman"/>
+          <w:sz w:val="24"/>
+        </w:rPr>
+        <w:t>.</w:t>
       </w:r>
     </w:p>
     <w:p>
@@ -2107,7 +2384,7 @@
           <w:sz w:val="24"/>
         </w:rPr>
         <w:tab/>
-        <w:t>O objetivo principal é reduzir o oponente a ter apenas uma peça restante.</w:t>
+        <w:t>O objetivo principal é reduzir o oponente a apenas uma peça restante.</w:t>
       </w:r>
     </w:p>
     <w:p>
@@ -2124,14 +2401,83 @@
           <w:sz w:val="24"/>
         </w:rPr>
         <w:tab/>
-        <w:t xml:space="preserve">O objetivo secundário, usado quando os dois jogadores têm exatamente duas peças restantes, </w:t>
       </w:r>
       <w:r>
         <w:rPr>
           <w:rFonts w:ascii="Times New Roman" w:hAnsi="Times New Roman" w:cs="Times New Roman"/>
           <w:sz w:val="24"/>
         </w:rPr>
-        <w:t>o jogador deve em vez de seguir o objetivo principal, (ao qual seria impossível de se ganhar, a não ser que seja propositado), preencher todos os pinos de uma das peças restantes. O primeiro jogador a completar ganha o jogo. Assim o jogo nunca acaba em empate.</w:t>
+        <w:t>Como</w:t>
+      </w:r>
+      <w:r>
+        <w:rPr>
+          <w:rFonts w:ascii="Times New Roman" w:hAnsi="Times New Roman" w:cs="Times New Roman"/>
+          <w:sz w:val="24"/>
+        </w:rPr>
+        <w:t xml:space="preserve"> objetivo secundário, usado quando os dois jogadores têm exatamente duas peças restantes, </w:t>
+      </w:r>
+      <w:r>
+        <w:rPr>
+          <w:rFonts w:ascii="Times New Roman" w:hAnsi="Times New Roman" w:cs="Times New Roman"/>
+          <w:sz w:val="24"/>
+        </w:rPr>
+        <w:t>o jogador deve</w:t>
+      </w:r>
+      <w:r>
+        <w:rPr>
+          <w:rFonts w:ascii="Times New Roman" w:hAnsi="Times New Roman" w:cs="Times New Roman"/>
+          <w:sz w:val="24"/>
+        </w:rPr>
+        <w:t>,</w:t>
+      </w:r>
+      <w:r>
+        <w:rPr>
+          <w:rFonts w:ascii="Times New Roman" w:hAnsi="Times New Roman" w:cs="Times New Roman"/>
+          <w:sz w:val="24"/>
+        </w:rPr>
+        <w:t xml:space="preserve"> em vez de seguir o objetivo principal, (</w:t>
+      </w:r>
+      <w:r>
+        <w:rPr>
+          <w:rFonts w:ascii="Times New Roman" w:hAnsi="Times New Roman" w:cs="Times New Roman"/>
+          <w:sz w:val="24"/>
+        </w:rPr>
+        <w:t>o</w:t>
+      </w:r>
+      <w:r>
+        <w:rPr>
+          <w:rFonts w:ascii="Times New Roman" w:hAnsi="Times New Roman" w:cs="Times New Roman"/>
+          <w:sz w:val="24"/>
+        </w:rPr>
+        <w:t xml:space="preserve"> qual seria impossível de </w:t>
+      </w:r>
+      <w:r>
+        <w:rPr>
+          <w:rFonts w:ascii="Times New Roman" w:hAnsi="Times New Roman" w:cs="Times New Roman"/>
+          <w:sz w:val="24"/>
+        </w:rPr>
+        <w:t>alcançar</w:t>
+      </w:r>
+      <w:r>
+        <w:rPr>
+          <w:rFonts w:ascii="Times New Roman" w:hAnsi="Times New Roman" w:cs="Times New Roman"/>
+          <w:sz w:val="24"/>
+        </w:rPr>
+        <w:t>, a não ser que seja propositado), preencher todos os pinos de uma das peças restantes. Assim</w:t>
+      </w:r>
+      <w:r>
+        <w:rPr>
+          <w:rFonts w:ascii="Times New Roman" w:hAnsi="Times New Roman" w:cs="Times New Roman"/>
+          <w:sz w:val="24"/>
+        </w:rPr>
+        <w:t>,</w:t>
+      </w:r>
+      <w:r>
+        <w:rPr>
+          <w:rFonts w:ascii="Times New Roman" w:hAnsi="Times New Roman" w:cs="Times New Roman"/>
+          <w:sz w:val="24"/>
+        </w:rPr>
+        <w:t xml:space="preserve"> o jogo nunca acaba em empate.</w:t>
       </w:r>
     </w:p>
     <w:p>
@@ -2292,8 +2638,14 @@
         <w:pStyle w:val="Ttulo1"/>
       </w:pPr>
       <w:bookmarkStart w:id="2" w:name="_Toc527049487"/>
+    </w:p>
+    <w:p>
+      <w:pPr>
+        <w:pStyle w:val="Ttulo1"/>
+      </w:pPr>
+      <w:bookmarkStart w:id="3" w:name="_GoBack"/>
+      <w:bookmarkEnd w:id="3"/>
       <w:r>
-        <w:lastRenderedPageBreak/>
         <w:t>Representação interna do estado do jogo</w:t>
       </w:r>
       <w:bookmarkEnd w:id="2"/>
@@ -3890,32 +4242,45 @@
                           <w:p>
                             <w:pPr>
                               <w:spacing w:after="0"/>
-                            </w:pPr>
-                            <w:r>
-                              <w:t xml:space="preserve">            [.</w:t>
-                            </w:r>
-                            <w:proofErr w:type="gramStart"/>
-                            <w:r>
-                              <w:t>, .</w:t>
-                            </w:r>
-                            <w:proofErr w:type="gramEnd"/>
-                            <w:r>
-                              <w:t>, 'C', ., .],</w:t>
-                            </w:r>
-                          </w:p>
-                          <w:p>
-                            <w:pPr>
-                              <w:spacing w:after="0"/>
-                            </w:pPr>
-                            <w:r>
+                              <w:rPr>
+                                <w:lang w:val="en-US"/>
+                              </w:rPr>
+                            </w:pPr>
+                            <w:r>
+                              <w:t xml:space="preserve">            </w:t>
+                            </w:r>
+                            <w:r>
+                              <w:rPr>
+                                <w:lang w:val="en-US"/>
+                              </w:rPr>
+                              <w:t>[., ., 'C', ., .],</w:t>
+                            </w:r>
+                          </w:p>
+                          <w:p>
+                            <w:pPr>
+                              <w:spacing w:after="0"/>
+                              <w:rPr>
+                                <w:lang w:val="en-US"/>
+                              </w:rPr>
+                            </w:pPr>
+                            <w:r>
+                              <w:rPr>
+                                <w:lang w:val="en-US"/>
+                              </w:rPr>
                               <w:t xml:space="preserve">            [., ., ., ., .],</w:t>
                             </w:r>
                           </w:p>
                           <w:p>
                             <w:pPr>
                               <w:spacing w:after="0"/>
-                            </w:pPr>
-                            <w:r>
+                              <w:rPr>
+                                <w:lang w:val="en-US"/>
+                              </w:rPr>
+                            </w:pPr>
+                            <w:r>
+                              <w:rPr>
+                                <w:lang w:val="en-US"/>
+                              </w:rPr>
                               <w:t xml:space="preserve">            [., ., ., ., .] ]).</w:t>
                             </w:r>
                           </w:p>
@@ -4450,32 +4815,45 @@
                     <w:p>
                       <w:pPr>
                         <w:spacing w:after="0"/>
-                      </w:pPr>
-                      <w:r>
-                        <w:t xml:space="preserve">            [.</w:t>
-                      </w:r>
-                      <w:proofErr w:type="gramStart"/>
-                      <w:r>
-                        <w:t>, .</w:t>
-                      </w:r>
-                      <w:proofErr w:type="gramEnd"/>
-                      <w:r>
-                        <w:t>, 'C', ., .],</w:t>
-                      </w:r>
-                    </w:p>
-                    <w:p>
-                      <w:pPr>
-                        <w:spacing w:after="0"/>
-                      </w:pPr>
-                      <w:r>
+                        <w:rPr>
+                          <w:lang w:val="en-US"/>
+                        </w:rPr>
+                      </w:pPr>
+                      <w:r>
+                        <w:t xml:space="preserve">            </w:t>
+                      </w:r>
+                      <w:r>
+                        <w:rPr>
+                          <w:lang w:val="en-US"/>
+                        </w:rPr>
+                        <w:t>[., ., 'C', ., .],</w:t>
+                      </w:r>
+                    </w:p>
+                    <w:p>
+                      <w:pPr>
+                        <w:spacing w:after="0"/>
+                        <w:rPr>
+                          <w:lang w:val="en-US"/>
+                        </w:rPr>
+                      </w:pPr>
+                      <w:r>
+                        <w:rPr>
+                          <w:lang w:val="en-US"/>
+                        </w:rPr>
                         <w:t xml:space="preserve">            [., ., ., ., .],</w:t>
                       </w:r>
                     </w:p>
                     <w:p>
                       <w:pPr>
                         <w:spacing w:after="0"/>
-                      </w:pPr>
-                      <w:r>
+                        <w:rPr>
+                          <w:lang w:val="en-US"/>
+                        </w:rPr>
+                      </w:pPr>
+                      <w:r>
+                        <w:rPr>
+                          <w:lang w:val="en-US"/>
+                        </w:rPr>
                         <w:t xml:space="preserve">            [., ., ., ., .] ]).</w:t>
                       </w:r>
                     </w:p>
@@ -4879,50 +5257,70 @@
                           <w:p>
                             <w:pPr>
                               <w:spacing w:after="0"/>
-                            </w:pPr>
-                            <w:proofErr w:type="spellStart"/>
-                            <w:proofErr w:type="gramStart"/>
-                            <w:r>
-                              <w:t>piece</w:t>
-                            </w:r>
-                            <w:proofErr w:type="spellEnd"/>
-                            <w:r>
-                              <w:t>(</w:t>
-                            </w:r>
-                            <w:proofErr w:type="gramEnd"/>
-                            <w:r>
-                              <w:t>e, [ [., ., ., ., .],</w:t>
-                            </w:r>
-                          </w:p>
-                          <w:p>
-                            <w:pPr>
-                              <w:spacing w:after="0"/>
-                            </w:pPr>
-                            <w:r>
+                              <w:rPr>
+                                <w:lang w:val="en-US"/>
+                              </w:rPr>
+                            </w:pPr>
+                            <w:r>
+                              <w:rPr>
+                                <w:lang w:val="en-US"/>
+                              </w:rPr>
+                              <w:t>piece(e, [ [., ., ., ., .],</w:t>
+                            </w:r>
+                          </w:p>
+                          <w:p>
+                            <w:pPr>
+                              <w:spacing w:after="0"/>
+                              <w:rPr>
+                                <w:lang w:val="en-US"/>
+                              </w:rPr>
+                            </w:pPr>
+                            <w:r>
+                              <w:rPr>
+                                <w:lang w:val="en-US"/>
+                              </w:rPr>
                               <w:t xml:space="preserve">           [., ., ., ., .],</w:t>
                             </w:r>
                           </w:p>
                           <w:p>
                             <w:pPr>
                               <w:spacing w:after="0"/>
-                            </w:pPr>
-                            <w:r>
+                              <w:rPr>
+                                <w:lang w:val="en-US"/>
+                              </w:rPr>
+                            </w:pPr>
+                            <w:r>
+                              <w:rPr>
+                                <w:lang w:val="en-US"/>
+                              </w:rPr>
                               <w:t xml:space="preserve">           [., ., ., ., .],</w:t>
                             </w:r>
                           </w:p>
                           <w:p>
                             <w:pPr>
                               <w:spacing w:after="0"/>
-                            </w:pPr>
-                            <w:r>
+                              <w:rPr>
+                                <w:lang w:val="en-US"/>
+                              </w:rPr>
+                            </w:pPr>
+                            <w:r>
+                              <w:rPr>
+                                <w:lang w:val="en-US"/>
+                              </w:rPr>
                               <w:t xml:space="preserve">           [., ., ., ., .],</w:t>
                             </w:r>
                           </w:p>
                           <w:p>
                             <w:pPr>
                               <w:spacing w:after="0"/>
-                            </w:pPr>
-                            <w:r>
+                              <w:rPr>
+                                <w:lang w:val="en-US"/>
+                              </w:rPr>
+                            </w:pPr>
+                            <w:r>
+                              <w:rPr>
+                                <w:lang w:val="en-US"/>
+                              </w:rPr>
                               <w:t xml:space="preserve">           [., ., ., ., .] ]).</w:t>
                             </w:r>
                           </w:p>
@@ -5098,50 +5496,70 @@
                     <w:p>
                       <w:pPr>
                         <w:spacing w:after="0"/>
-                      </w:pPr>
-                      <w:proofErr w:type="spellStart"/>
-                      <w:proofErr w:type="gramStart"/>
-                      <w:r>
-                        <w:t>piece</w:t>
-                      </w:r>
-                      <w:proofErr w:type="spellEnd"/>
-                      <w:r>
-                        <w:t>(</w:t>
-                      </w:r>
-                      <w:proofErr w:type="gramEnd"/>
-                      <w:r>
-                        <w:t>e, [ [., ., ., ., .],</w:t>
-                      </w:r>
-                    </w:p>
-                    <w:p>
-                      <w:pPr>
-                        <w:spacing w:after="0"/>
-                      </w:pPr>
-                      <w:r>
+                        <w:rPr>
+                          <w:lang w:val="en-US"/>
+                        </w:rPr>
+                      </w:pPr>
+                      <w:r>
+                        <w:rPr>
+                          <w:lang w:val="en-US"/>
+                        </w:rPr>
+                        <w:t>piece(e, [ [., ., ., ., .],</w:t>
+                      </w:r>
+                    </w:p>
+                    <w:p>
+                      <w:pPr>
+                        <w:spacing w:after="0"/>
+                        <w:rPr>
+                          <w:lang w:val="en-US"/>
+                        </w:rPr>
+                      </w:pPr>
+                      <w:r>
+                        <w:rPr>
+                          <w:lang w:val="en-US"/>
+                        </w:rPr>
                         <w:t xml:space="preserve">           [., ., ., ., .],</w:t>
                       </w:r>
                     </w:p>
                     <w:p>
                       <w:pPr>
                         <w:spacing w:after="0"/>
-                      </w:pPr>
-                      <w:r>
+                        <w:rPr>
+                          <w:lang w:val="en-US"/>
+                        </w:rPr>
+                      </w:pPr>
+                      <w:r>
+                        <w:rPr>
+                          <w:lang w:val="en-US"/>
+                        </w:rPr>
                         <w:t xml:space="preserve">           [., ., ., ., .],</w:t>
                       </w:r>
                     </w:p>
                     <w:p>
                       <w:pPr>
                         <w:spacing w:after="0"/>
-                      </w:pPr>
-                      <w:r>
+                        <w:rPr>
+                          <w:lang w:val="en-US"/>
+                        </w:rPr>
+                      </w:pPr>
+                      <w:r>
+                        <w:rPr>
+                          <w:lang w:val="en-US"/>
+                        </w:rPr>
                         <w:t xml:space="preserve">           [., ., ., ., .],</w:t>
                       </w:r>
                     </w:p>
                     <w:p>
                       <w:pPr>
                         <w:spacing w:after="0"/>
-                      </w:pPr>
-                      <w:r>
+                        <w:rPr>
+                          <w:lang w:val="en-US"/>
+                        </w:rPr>
+                      </w:pPr>
+                      <w:r>
+                        <w:rPr>
+                          <w:lang w:val="en-US"/>
+                        </w:rPr>
                         <w:t xml:space="preserve">           [., ., ., ., .] ]).</w:t>
                       </w:r>
                     </w:p>
@@ -5687,10 +6105,7 @@
                               <w:t xml:space="preserve">        </w:t>
                             </w:r>
                             <w:r>
-                              <w:t xml:space="preserve">    </w:t>
-                            </w:r>
-                            <w:r>
-                              <w:t xml:space="preserve">        [.</w:t>
+                              <w:t xml:space="preserve">            [.</w:t>
                             </w:r>
                             <w:proofErr w:type="gramStart"/>
                             <w:r>
@@ -5778,10 +6193,7 @@
                               <w:spacing w:after="0"/>
                             </w:pPr>
                             <w:r>
-                              <w:t xml:space="preserve">    </w:t>
-                            </w:r>
-                            <w:r>
-                              <w:t xml:space="preserve">        [., ., ., ., .],</w:t>
+                              <w:t xml:space="preserve">            [., ., ., ., .],</w:t>
                             </w:r>
                           </w:p>
                           <w:p>
@@ -5852,10 +6264,7 @@
                               <w:spacing w:after="0"/>
                             </w:pPr>
                             <w:r>
-                              <w:t xml:space="preserve">    </w:t>
-                            </w:r>
-                            <w:r>
-                              <w:t xml:space="preserve">        [., ., ., ., .],</w:t>
+                              <w:t xml:space="preserve">            [., ., ., ., .],</w:t>
                             </w:r>
                           </w:p>
                           <w:p>
@@ -5926,10 +6335,7 @@
                               <w:spacing w:after="0"/>
                             </w:pPr>
                             <w:r>
-                              <w:t xml:space="preserve">    </w:t>
-                            </w:r>
-                            <w:r>
-                              <w:t xml:space="preserve">        [., ., ., ., .],</w:t>
+                              <w:t xml:space="preserve">            [., ., ., ., .],</w:t>
                             </w:r>
                           </w:p>
                           <w:p>
@@ -6303,10 +6709,7 @@
                         <w:t xml:space="preserve">        </w:t>
                       </w:r>
                       <w:r>
-                        <w:t xml:space="preserve">    </w:t>
-                      </w:r>
-                      <w:r>
-                        <w:t xml:space="preserve">        [.</w:t>
+                        <w:t xml:space="preserve">            [.</w:t>
                       </w:r>
                       <w:proofErr w:type="gramStart"/>
                       <w:r>
@@ -6394,10 +6797,7 @@
                         <w:spacing w:after="0"/>
                       </w:pPr>
                       <w:r>
-                        <w:t xml:space="preserve">    </w:t>
-                      </w:r>
-                      <w:r>
-                        <w:t xml:space="preserve">        [., ., ., ., .],</w:t>
+                        <w:t xml:space="preserve">            [., ., ., ., .],</w:t>
                       </w:r>
                     </w:p>
                     <w:p>
@@ -6468,10 +6868,7 @@
                         <w:spacing w:after="0"/>
                       </w:pPr>
                       <w:r>
-                        <w:t xml:space="preserve">    </w:t>
-                      </w:r>
-                      <w:r>
-                        <w:t xml:space="preserve">        [., ., ., ., .],</w:t>
+                        <w:t xml:space="preserve">            [., ., ., ., .],</w:t>
                       </w:r>
                     </w:p>
                     <w:p>
@@ -6542,10 +6939,7 @@
                         <w:spacing w:after="0"/>
                       </w:pPr>
                       <w:r>
-                        <w:t xml:space="preserve">    </w:t>
-                      </w:r>
-                      <w:r>
-                        <w:t xml:space="preserve">        [., ., ., ., .],</w:t>
+                        <w:t xml:space="preserve">            [., ., ., ., .],</w:t>
                       </w:r>
                     </w:p>
                     <w:p>
@@ -8486,40 +8880,17 @@
                           <w:p>
                             <w:pPr>
                               <w:spacing w:after="0"/>
-                              <w:rPr>
-                                <w:lang w:val="en-US"/>
-                              </w:rPr>
-                            </w:pPr>
-                            <w:proofErr w:type="gramStart"/>
-                            <w:r>
-                              <w:rPr>
-                                <w:lang w:val="en-US"/>
-                              </w:rPr>
-                              <w:t>piece(</w:t>
-                            </w:r>
-                            <w:proofErr w:type="gramEnd"/>
-                            <w:r>
-                              <w:rPr>
-                                <w:lang w:val="en-US"/>
-                              </w:rPr>
-                              <w:t>e, [ [., ., ., ., .],</w:t>
-                            </w:r>
-                          </w:p>
-                          <w:p>
-                            <w:pPr>
-                              <w:spacing w:after="0"/>
-                            </w:pPr>
-                            <w:r>
-                              <w:rPr>
-                                <w:lang w:val="en-US"/>
-                              </w:rPr>
-                              <w:t xml:space="preserve">           </w:t>
-                            </w:r>
-                            <w:r>
-                              <w:rPr>
-                                <w:lang w:val="en-US"/>
-                              </w:rPr>
-                              <w:t xml:space="preserve">       </w:t>
+                            </w:pPr>
+                            <w:r>
+                              <w:t>piece(e, [ [., ., ., ., .],</w:t>
+                            </w:r>
+                          </w:p>
+                          <w:p>
+                            <w:pPr>
+                              <w:spacing w:after="0"/>
+                            </w:pPr>
+                            <w:r>
+                              <w:t xml:space="preserve">                  </w:t>
                             </w:r>
                             <w:r>
                               <w:t>[., ., ., ., .],</w:t>
@@ -8530,35 +8901,23 @@
                               <w:spacing w:after="0"/>
                             </w:pPr>
                             <w:r>
-                              <w:t xml:space="preserve">       </w:t>
-                            </w:r>
-                            <w:r>
-                              <w:t xml:space="preserve">           [., ., ., ., .],</w:t>
-                            </w:r>
-                          </w:p>
-                          <w:p>
-                            <w:pPr>
-                              <w:spacing w:after="0"/>
-                            </w:pPr>
-                            <w:r>
-                              <w:t xml:space="preserve">       </w:t>
-                            </w:r>
-                            <w:r>
-                              <w:t xml:space="preserve">           [., ., ., ., .],</w:t>
-                            </w:r>
-                          </w:p>
-                          <w:p>
-                            <w:pPr>
-                              <w:spacing w:after="0"/>
-                            </w:pPr>
-                            <w:r>
-                              <w:t xml:space="preserve">       </w:t>
-                            </w:r>
-                            <w:r>
-                              <w:t xml:space="preserve">       </w:t>
-                            </w:r>
-                            <w:r>
-                              <w:t xml:space="preserve">    [., ., ., ., .] ]).</w:t>
+                              <w:t xml:space="preserve">                  [., ., ., ., .],</w:t>
+                            </w:r>
+                          </w:p>
+                          <w:p>
+                            <w:pPr>
+                              <w:spacing w:after="0"/>
+                            </w:pPr>
+                            <w:r>
+                              <w:t xml:space="preserve">                  [., ., ., ., .],</w:t>
+                            </w:r>
+                          </w:p>
+                          <w:p>
+                            <w:pPr>
+                              <w:spacing w:after="0"/>
+                            </w:pPr>
+                            <w:r>
+                              <w:t xml:space="preserve">                  [., ., ., ., .] ]).</w:t>
                             </w:r>
                           </w:p>
                           <w:p>
@@ -8691,40 +9050,17 @@
                     <w:p>
                       <w:pPr>
                         <w:spacing w:after="0"/>
-                        <w:rPr>
-                          <w:lang w:val="en-US"/>
-                        </w:rPr>
-                      </w:pPr>
-                      <w:proofErr w:type="gramStart"/>
-                      <w:r>
-                        <w:rPr>
-                          <w:lang w:val="en-US"/>
-                        </w:rPr>
-                        <w:t>piece(</w:t>
-                      </w:r>
-                      <w:proofErr w:type="gramEnd"/>
-                      <w:r>
-                        <w:rPr>
-                          <w:lang w:val="en-US"/>
-                        </w:rPr>
-                        <w:t>e, [ [., ., ., ., .],</w:t>
-                      </w:r>
-                    </w:p>
-                    <w:p>
-                      <w:pPr>
-                        <w:spacing w:after="0"/>
-                      </w:pPr>
-                      <w:r>
-                        <w:rPr>
-                          <w:lang w:val="en-US"/>
-                        </w:rPr>
-                        <w:t xml:space="preserve">           </w:t>
-                      </w:r>
-                      <w:r>
-                        <w:rPr>
-                          <w:lang w:val="en-US"/>
-                        </w:rPr>
-                        <w:t xml:space="preserve">       </w:t>
+                      </w:pPr>
+                      <w:r>
+                        <w:t>piece(e, [ [., ., ., ., .],</w:t>
+                      </w:r>
+                    </w:p>
+                    <w:p>
+                      <w:pPr>
+                        <w:spacing w:after="0"/>
+                      </w:pPr>
+                      <w:r>
+                        <w:t xml:space="preserve">                  </w:t>
                       </w:r>
                       <w:r>
                         <w:t>[., ., ., ., .],</w:t>
@@ -8735,35 +9071,23 @@
                         <w:spacing w:after="0"/>
                       </w:pPr>
                       <w:r>
-                        <w:t xml:space="preserve">       </w:t>
-                      </w:r>
-                      <w:r>
-                        <w:t xml:space="preserve">           [., ., ., ., .],</w:t>
-                      </w:r>
-                    </w:p>
-                    <w:p>
-                      <w:pPr>
-                        <w:spacing w:after="0"/>
-                      </w:pPr>
-                      <w:r>
-                        <w:t xml:space="preserve">       </w:t>
-                      </w:r>
-                      <w:r>
-                        <w:t xml:space="preserve">           [., ., ., ., .],</w:t>
-                      </w:r>
-                    </w:p>
-                    <w:p>
-                      <w:pPr>
-                        <w:spacing w:after="0"/>
-                      </w:pPr>
-                      <w:r>
-                        <w:t xml:space="preserve">       </w:t>
-                      </w:r>
-                      <w:r>
-                        <w:t xml:space="preserve">       </w:t>
-                      </w:r>
-                      <w:r>
-                        <w:t xml:space="preserve">    [., ., ., ., .] ]).</w:t>
+                        <w:t xml:space="preserve">                  [., ., ., ., .],</w:t>
+                      </w:r>
+                    </w:p>
+                    <w:p>
+                      <w:pPr>
+                        <w:spacing w:after="0"/>
+                      </w:pPr>
+                      <w:r>
+                        <w:t xml:space="preserve">                  [., ., ., ., .],</w:t>
+                      </w:r>
+                    </w:p>
+                    <w:p>
+                      <w:pPr>
+                        <w:spacing w:after="0"/>
+                      </w:pPr>
+                      <w:r>
+                        <w:t xml:space="preserve">                  [., ., ., ., .] ]).</w:t>
                       </w:r>
                     </w:p>
                     <w:p>
@@ -12123,7 +12447,7 @@
           <w:b/>
         </w:rPr>
       </w:pPr>
-      <w:bookmarkStart w:id="3" w:name="_Toc527049488"/>
+      <w:bookmarkStart w:id="4" w:name="_Toc527049488"/>
     </w:p>
     <w:p>
       <w:pPr>
@@ -12164,7 +12488,7 @@
         <w:lastRenderedPageBreak/>
         <w:t>Visualização do tabuleiro em modo texto</w:t>
       </w:r>
-      <w:bookmarkEnd w:id="3"/>
+      <w:bookmarkEnd w:id="4"/>
     </w:p>
     <w:p>
       <w:pPr>
@@ -14199,8 +14523,6 @@
         </w:rPr>
         <w:t>As imagens presentes na secção anterior foram geradas por este código:</w:t>
       </w:r>
-      <w:bookmarkStart w:id="4" w:name="_GoBack"/>
-      <w:bookmarkEnd w:id="4"/>
     </w:p>
     <w:p>
       <w:pPr>
@@ -14877,6 +15199,9 @@
                           <w:p>
                             <w:pPr>
                               <w:spacing w:after="0"/>
+                              <w:rPr>
+                                <w:lang w:val="en-US"/>
+                              </w:rPr>
                             </w:pPr>
                             <w:proofErr w:type="spellStart"/>
                             <w:r>
@@ -14910,58 +15235,36 @@
                           <w:p>
                             <w:pPr>
                               <w:spacing w:after="0"/>
-                            </w:pPr>
-                          </w:p>
-                          <w:p>
-                            <w:pPr>
-                              <w:spacing w:after="0"/>
-                            </w:pPr>
-                            <w:proofErr w:type="spellStart"/>
-                            <w:r>
-                              <w:t>display_line</w:t>
-                            </w:r>
-                            <w:proofErr w:type="spellEnd"/>
-                            <w:r>
-                              <w:t>([</w:t>
-                            </w:r>
-                            <w:proofErr w:type="spellStart"/>
-                            <w:r>
-                              <w:t>Head|Tail</w:t>
-                            </w:r>
-                            <w:proofErr w:type="spellEnd"/>
-                            <w:r>
-                              <w:t xml:space="preserve">], Original, </w:t>
-                            </w:r>
-                            <w:proofErr w:type="spellStart"/>
-                            <w:r>
-                              <w:t>N_line</w:t>
-                            </w:r>
-                            <w:proofErr w:type="spellEnd"/>
-                            <w:r>
-                              <w:t xml:space="preserve">, </w:t>
-                            </w:r>
-                            <w:proofErr w:type="spellStart"/>
-                            <w:r>
-                              <w:t>X_val</w:t>
-                            </w:r>
-                            <w:proofErr w:type="spellEnd"/>
-                            <w:proofErr w:type="gramStart"/>
-                            <w:r>
-                              <w:t>) :</w:t>
-                            </w:r>
-                            <w:proofErr w:type="gramEnd"/>
-                            <w:r>
-                              <w:t>-</w:t>
-                            </w:r>
-                          </w:p>
-                          <w:p>
-                            <w:pPr>
-                              <w:spacing w:after="0"/>
-                              <w:rPr>
-                                <w:lang w:val="en-US"/>
-                              </w:rPr>
-                            </w:pPr>
-                            <w:r>
+                              <w:rPr>
+                                <w:lang w:val="en-US"/>
+                              </w:rPr>
+                            </w:pPr>
+                          </w:p>
+                          <w:p>
+                            <w:pPr>
+                              <w:spacing w:after="0"/>
+                              <w:rPr>
+                                <w:lang w:val="en-US"/>
+                              </w:rPr>
+                            </w:pPr>
+                            <w:r>
+                              <w:rPr>
+                                <w:lang w:val="en-US"/>
+                              </w:rPr>
+                              <w:t>display_line([Head|Tail], Original, N_line, X_val) :-</w:t>
+                            </w:r>
+                          </w:p>
+                          <w:p>
+                            <w:pPr>
+                              <w:spacing w:after="0"/>
+                              <w:rPr>
+                                <w:lang w:val="en-US"/>
+                              </w:rPr>
+                            </w:pPr>
+                            <w:r>
+                              <w:rPr>
+                                <w:lang w:val="en-US"/>
+                              </w:rPr>
                               <w:t xml:space="preserve">        </w:t>
                             </w:r>
                             <w:proofErr w:type="gramStart"/>
@@ -15800,6 +16103,9 @@
                     <w:p>
                       <w:pPr>
                         <w:spacing w:after="0"/>
+                        <w:rPr>
+                          <w:lang w:val="en-US"/>
+                        </w:rPr>
                       </w:pPr>
                       <w:proofErr w:type="spellStart"/>
                       <w:r>
@@ -15833,58 +16139,36 @@
                     <w:p>
                       <w:pPr>
                         <w:spacing w:after="0"/>
-                      </w:pPr>
-                    </w:p>
-                    <w:p>
-                      <w:pPr>
-                        <w:spacing w:after="0"/>
-                      </w:pPr>
-                      <w:proofErr w:type="spellStart"/>
-                      <w:r>
-                        <w:t>display_line</w:t>
-                      </w:r>
-                      <w:proofErr w:type="spellEnd"/>
-                      <w:r>
-                        <w:t>([</w:t>
-                      </w:r>
-                      <w:proofErr w:type="spellStart"/>
-                      <w:r>
-                        <w:t>Head|Tail</w:t>
-                      </w:r>
-                      <w:proofErr w:type="spellEnd"/>
-                      <w:r>
-                        <w:t xml:space="preserve">], Original, </w:t>
-                      </w:r>
-                      <w:proofErr w:type="spellStart"/>
-                      <w:r>
-                        <w:t>N_line</w:t>
-                      </w:r>
-                      <w:proofErr w:type="spellEnd"/>
-                      <w:r>
-                        <w:t xml:space="preserve">, </w:t>
-                      </w:r>
-                      <w:proofErr w:type="spellStart"/>
-                      <w:r>
-                        <w:t>X_val</w:t>
-                      </w:r>
-                      <w:proofErr w:type="spellEnd"/>
-                      <w:proofErr w:type="gramStart"/>
-                      <w:r>
-                        <w:t>) :</w:t>
-                      </w:r>
-                      <w:proofErr w:type="gramEnd"/>
-                      <w:r>
-                        <w:t>-</w:t>
-                      </w:r>
-                    </w:p>
-                    <w:p>
-                      <w:pPr>
-                        <w:spacing w:after="0"/>
-                        <w:rPr>
-                          <w:lang w:val="en-US"/>
-                        </w:rPr>
-                      </w:pPr>
-                      <w:r>
+                        <w:rPr>
+                          <w:lang w:val="en-US"/>
+                        </w:rPr>
+                      </w:pPr>
+                    </w:p>
+                    <w:p>
+                      <w:pPr>
+                        <w:spacing w:after="0"/>
+                        <w:rPr>
+                          <w:lang w:val="en-US"/>
+                        </w:rPr>
+                      </w:pPr>
+                      <w:r>
+                        <w:rPr>
+                          <w:lang w:val="en-US"/>
+                        </w:rPr>
+                        <w:t>display_line([Head|Tail], Original, N_line, X_val) :-</w:t>
+                      </w:r>
+                    </w:p>
+                    <w:p>
+                      <w:pPr>
+                        <w:spacing w:after="0"/>
+                        <w:rPr>
+                          <w:lang w:val="en-US"/>
+                        </w:rPr>
+                      </w:pPr>
+                      <w:r>
+                        <w:rPr>
+                          <w:lang w:val="en-US"/>
+                        </w:rPr>
                         <w:t xml:space="preserve">        </w:t>
                       </w:r>
                       <w:proofErr w:type="gramStart"/>
@@ -17311,7 +17595,7 @@
 </file>
 
 <file path=customXml/itemProps1.xml><?xml version="1.0" encoding="utf-8"?>
-<ds:datastoreItem xmlns:ds="http://schemas.openxmlformats.org/officeDocument/2006/customXml" ds:itemID="{3BD1F970-AF41-4870-9F4A-E91CF4DE213A}">
+<ds:datastoreItem xmlns:ds="http://schemas.openxmlformats.org/officeDocument/2006/customXml" ds:itemID="{2EE7CEBF-D218-4A4F-82C0-4908D7E8E563}">
   <ds:schemaRefs>
     <ds:schemaRef ds:uri="http://schemas.openxmlformats.org/officeDocument/2006/bibliography"/>
   </ds:schemaRefs>

</xml_diff>